<commit_message>
il reste que la part 7 normalement
</commit_message>
<xml_diff>
--- a/Documentation/Projet Application of Big Data.docx
+++ b/Documentation/Projet Application of Big Data.docx
@@ -297,6 +297,9 @@
         <w:t xml:space="preserve">Execute “app.py” to import new csv files in the dataset. </w:t>
       </w:r>
       <w:r>
+        <w:rPr>
+          <w:noProof/>
+        </w:rPr>
         <w:drawing>
           <wp:inline distT="0" distB="0" distL="0" distR="0" wp14:anchorId="08ADB2E0" wp14:editId="3CC775D4">
             <wp:extent cx="3508708" cy="1155700"/>
@@ -383,6 +386,9 @@
         <w:t>Verify the presence of a specific file by entering its name</w:t>
       </w:r>
       <w:r>
+        <w:rPr>
+          <w:noProof/>
+        </w:rPr>
         <w:drawing>
           <wp:inline distT="0" distB="0" distL="0" distR="0" wp14:anchorId="6FC3C1CF" wp14:editId="4EE40DA8">
             <wp:extent cx="3691744" cy="1123950"/>
@@ -470,79 +476,27 @@
           <w:numId w:val="1"/>
         </w:numPr>
         <w:rPr>
-          <w:color w:val="FF0000"/>
+          <w:lang w:val="fr-FR"/>
         </w:rPr>
       </w:pPr>
       <w:r>
         <w:rPr>
           <w:b/>
           <w:bCs/>
-          <w:color w:val="FF0000"/>
-        </w:rPr>
-        <w:t>Data Visualization</w:t>
-      </w:r>
+          <w:lang w:val="fr-FR"/>
+        </w:rPr>
+        <w:t xml:space="preserve">Data </w:t>
+      </w:r>
+      <w:proofErr w:type="spellStart"/>
       <w:r>
         <w:rPr>
           <w:b/>
           <w:bCs/>
-          <w:color w:val="FF0000"/>
-        </w:rPr>
-        <w:t xml:space="preserve"> (</w:t>
-      </w:r>
-      <w:proofErr w:type="spellStart"/>
-      <w:r>
-        <w:rPr>
-          <w:b/>
-          <w:bCs/>
-          <w:color w:val="FF0000"/>
-        </w:rPr>
-        <w:t>vérifier</w:t>
+          <w:lang w:val="fr-FR"/>
+        </w:rPr>
+        <w:t>Visualization</w:t>
       </w:r>
       <w:proofErr w:type="spellEnd"/>
-      <w:r>
-        <w:rPr>
-          <w:b/>
-          <w:bCs/>
-          <w:color w:val="FF0000"/>
-        </w:rPr>
-        <w:t xml:space="preserve"> </w:t>
-      </w:r>
-      <w:proofErr w:type="spellStart"/>
-      <w:r>
-        <w:rPr>
-          <w:b/>
-          <w:bCs/>
-          <w:color w:val="FF0000"/>
-        </w:rPr>
-        <w:t>s’il</w:t>
-      </w:r>
-      <w:proofErr w:type="spellEnd"/>
-      <w:r>
-        <w:rPr>
-          <w:b/>
-          <w:bCs/>
-          <w:color w:val="FF0000"/>
-        </w:rPr>
-        <w:t xml:space="preserve"> manque pas un </w:t>
-      </w:r>
-      <w:proofErr w:type="spellStart"/>
-      <w:r>
-        <w:rPr>
-          <w:b/>
-          <w:bCs/>
-          <w:color w:val="FF0000"/>
-        </w:rPr>
-        <w:t>truc</w:t>
-      </w:r>
-      <w:proofErr w:type="spellEnd"/>
-      <w:r>
-        <w:rPr>
-          <w:b/>
-          <w:bCs/>
-          <w:color w:val="FF0000"/>
-        </w:rPr>
-        <w:t>)</w:t>
-      </w:r>
     </w:p>
     <w:p>
       <w:pPr>
@@ -588,74 +542,20 @@
         <w:rPr>
           <w:b/>
           <w:bCs/>
-          <w:color w:val="FF0000"/>
           <w:sz w:val="28"/>
           <w:szCs w:val="28"/>
+          <w:lang w:val="fr-FR"/>
         </w:rPr>
       </w:pPr>
       <w:r>
         <w:rPr>
           <w:b/>
           <w:bCs/>
-          <w:color w:val="FF0000"/>
           <w:sz w:val="28"/>
           <w:szCs w:val="28"/>
+          <w:lang w:val="fr-FR"/>
         </w:rPr>
         <w:t>3. Tools and Technologies</w:t>
-      </w:r>
-      <w:r>
-        <w:rPr>
-          <w:b/>
-          <w:bCs/>
-          <w:color w:val="FF0000"/>
-          <w:sz w:val="28"/>
-          <w:szCs w:val="28"/>
-        </w:rPr>
-        <w:t xml:space="preserve"> (verifier </w:t>
-      </w:r>
-      <w:proofErr w:type="spellStart"/>
-      <w:r>
-        <w:rPr>
-          <w:b/>
-          <w:bCs/>
-          <w:color w:val="FF0000"/>
-          <w:sz w:val="28"/>
-          <w:szCs w:val="28"/>
-        </w:rPr>
-        <w:t>s’il</w:t>
-      </w:r>
-      <w:proofErr w:type="spellEnd"/>
-      <w:r>
-        <w:rPr>
-          <w:b/>
-          <w:bCs/>
-          <w:color w:val="FF0000"/>
-          <w:sz w:val="28"/>
-          <w:szCs w:val="28"/>
-        </w:rPr>
-        <w:t xml:space="preserve"> manque pas un </w:t>
-      </w:r>
-      <w:proofErr w:type="spellStart"/>
-      <w:r>
-        <w:rPr>
-          <w:b/>
-          <w:bCs/>
-          <w:color w:val="FF0000"/>
-          <w:sz w:val="28"/>
-          <w:szCs w:val="28"/>
-        </w:rPr>
-        <w:t>truc</w:t>
-      </w:r>
-      <w:proofErr w:type="spellEnd"/>
-      <w:r>
-        <w:rPr>
-          <w:b/>
-          <w:bCs/>
-          <w:color w:val="FF0000"/>
-          <w:sz w:val="28"/>
-          <w:szCs w:val="28"/>
-        </w:rPr>
-        <w:t>)</w:t>
       </w:r>
     </w:p>
     <w:p>
@@ -745,7 +645,7 @@
     <w:p>
       <w:r>
         <w:pict w14:anchorId="6B2EE4C0">
-          <v:rect id="_x0000_i1048" style="width:0;height:1.5pt" o:hralign="center" o:hrstd="t" o:hr="t" fillcolor="#a0a0a0" stroked="f"/>
+          <v:rect id="_x0000_i1027" style="width:0;height:1.5pt" o:hralign="center" o:hrstd="t" o:hr="t" fillcolor="#a0a0a0" stroked="f"/>
         </w:pict>
       </w:r>
     </w:p>
@@ -1093,6 +993,9 @@
         <w:t xml:space="preserve">Ex: </w:t>
       </w:r>
       <w:r>
+        <w:rPr>
+          <w:noProof/>
+        </w:rPr>
         <w:drawing>
           <wp:inline distT="0" distB="0" distL="0" distR="0" wp14:anchorId="26CD5592" wp14:editId="504EE0DC">
             <wp:extent cx="2105319" cy="523948"/>
@@ -1193,6 +1096,9 @@
         <w:t xml:space="preserve">Ex: </w:t>
       </w:r>
       <w:r>
+        <w:rPr>
+          <w:noProof/>
+        </w:rPr>
         <w:drawing>
           <wp:inline distT="0" distB="0" distL="0" distR="0" wp14:anchorId="219AE3A9" wp14:editId="6C1CE846">
             <wp:extent cx="3270250" cy="1256984"/>
@@ -1255,21 +1161,7 @@
           <w:sz w:val="20"/>
           <w:szCs w:val="20"/>
         </w:rPr>
-        <w:t xml:space="preserve">We applicate an aggregation to get the count of all </w:t>
-      </w:r>
-      <w:r>
-        <w:rPr>
-          <w:sz w:val="20"/>
-          <w:szCs w:val="20"/>
-        </w:rPr>
-        <w:t>albums</w:t>
-      </w:r>
-      <w:r>
-        <w:rPr>
-          <w:sz w:val="20"/>
-          <w:szCs w:val="20"/>
-        </w:rPr>
-        <w:t>.</w:t>
+        <w:t>We applicate an aggregation to get the count of all albums.</w:t>
       </w:r>
       <w:r>
         <w:rPr>
@@ -1285,21 +1177,7 @@
           <w:szCs w:val="20"/>
         </w:rPr>
         <w:br/>
-        <w:t xml:space="preserve">We only keep the first row which is the most listened </w:t>
-      </w:r>
-      <w:r>
-        <w:rPr>
-          <w:sz w:val="20"/>
-          <w:szCs w:val="20"/>
-        </w:rPr>
-        <w:t>album</w:t>
-      </w:r>
-      <w:r>
-        <w:rPr>
-          <w:sz w:val="20"/>
-          <w:szCs w:val="20"/>
-        </w:rPr>
-        <w:t>.</w:t>
+        <w:t>We only keep the first row which is the most listened album.</w:t>
       </w:r>
     </w:p>
     <w:p>
@@ -1310,6 +1188,9 @@
         <w:t xml:space="preserve">Ex: </w:t>
       </w:r>
       <w:r>
+        <w:rPr>
+          <w:noProof/>
+        </w:rPr>
         <w:drawing>
           <wp:inline distT="0" distB="0" distL="0" distR="0" wp14:anchorId="7A76F3E9" wp14:editId="51773EC7">
             <wp:extent cx="1993900" cy="530487"/>
@@ -1409,6 +1290,7 @@
       </w:r>
       <w:r>
         <w:rPr>
+          <w:noProof/>
           <w:sz w:val="20"/>
           <w:szCs w:val="20"/>
         </w:rPr>
@@ -1533,12 +1415,6 @@
           <w:szCs w:val="20"/>
         </w:rPr>
         <w:br/>
-      </w:r>
-      <w:r>
-        <w:rPr>
-          <w:sz w:val="20"/>
-          <w:szCs w:val="20"/>
-        </w:rPr>
         <w:t>Filter the initial data to keep only the selected artists</w:t>
       </w:r>
       <w:r>
@@ -1610,6 +1486,9 @@
         <w:t xml:space="preserve">Ex: </w:t>
       </w:r>
       <w:r>
+        <w:rPr>
+          <w:noProof/>
+        </w:rPr>
         <w:drawing>
           <wp:inline distT="0" distB="0" distL="0" distR="0" wp14:anchorId="0A9B6F8F" wp14:editId="66C252ED">
             <wp:extent cx="4830904" cy="1744493"/>
@@ -1663,10 +1542,7 @@
         <w:t>Top 10 biggest listeners</w:t>
       </w:r>
       <w:r>
-        <w:t xml:space="preserve"> </w:t>
-      </w:r>
-      <w:r>
-        <w:t>All time </w:t>
+        <w:t xml:space="preserve"> All time </w:t>
       </w:r>
       <w:r>
         <w:t>:</w:t>
@@ -1700,6 +1576,9 @@
         <w:t xml:space="preserve">Ex: </w:t>
       </w:r>
       <w:r>
+        <w:rPr>
+          <w:noProof/>
+        </w:rPr>
         <w:drawing>
           <wp:inline distT="0" distB="0" distL="0" distR="0" wp14:anchorId="72545177" wp14:editId="7F47D5DA">
             <wp:extent cx="3928123" cy="2594043"/>
@@ -1753,13 +1632,7 @@
       </w:pPr>
       <w:r>
         <w:lastRenderedPageBreak/>
-        <w:t xml:space="preserve">Top 10 biggest </w:t>
-      </w:r>
-      <w:r>
-        <w:t>Each Week</w:t>
-      </w:r>
-      <w:r>
-        <w:t> :</w:t>
+        <w:t>Top 10 biggest Each Week :</w:t>
       </w:r>
     </w:p>
     <w:p>
@@ -1804,6 +1677,9 @@
         <w:t xml:space="preserve">Ex: </w:t>
       </w:r>
       <w:r>
+        <w:rPr>
+          <w:noProof/>
+        </w:rPr>
         <w:drawing>
           <wp:inline distT="0" distB="0" distL="0" distR="0" wp14:anchorId="54805E70" wp14:editId="0D92E532">
             <wp:extent cx="1686941" cy="1329852"/>
@@ -1963,7 +1839,7 @@
     <w:p>
       <w:r>
         <w:pict w14:anchorId="25038438">
-          <v:rect id="_x0000_i1032" style="width:0;height:1.5pt" o:hralign="center" o:hrstd="t" o:hr="t" fillcolor="#a0a0a0" stroked="f"/>
+          <v:rect id="_x0000_i1029" style="width:0;height:1.5pt" o:hralign="center" o:hrstd="t" o:hr="t" fillcolor="#a0a0a0" stroked="f"/>
         </w:pict>
       </w:r>
       <w:r>
@@ -2049,6 +1925,7 @@
       <w:r>
         <w:rPr>
           <w:rFonts w:ascii="MS Gothic" w:eastAsia="MS Gothic" w:hAnsi="MS Gothic" w:cs="MS Gothic" w:hint="eastAsia"/>
+          <w:noProof/>
           <w:color w:val="FFFFFF" w:themeColor="background1"/>
           <w:sz w:val="20"/>
           <w:szCs w:val="20"/>
@@ -2115,6 +1992,7 @@
       <w:r>
         <w:rPr>
           <w:rFonts w:ascii="MS Gothic" w:eastAsia="MS Gothic" w:hAnsi="MS Gothic" w:cs="MS Gothic" w:hint="eastAsia"/>
+          <w:noProof/>
           <w:color w:val="FFFFFF" w:themeColor="background1"/>
           <w:sz w:val="20"/>
           <w:szCs w:val="20"/>
@@ -2234,6 +2112,7 @@
       <w:r>
         <w:rPr>
           <w:rFonts w:ascii="MS Gothic" w:eastAsia="MS Gothic" w:hAnsi="MS Gothic" w:cs="MS Gothic" w:hint="eastAsia"/>
+          <w:noProof/>
           <w:color w:val="FFFFFF" w:themeColor="background1"/>
           <w:sz w:val="20"/>
           <w:szCs w:val="20"/>
@@ -2305,6 +2184,7 @@
       </w:r>
       <w:r>
         <w:rPr>
+          <w:noProof/>
           <w:color w:val="FFFFFF" w:themeColor="background1"/>
           <w:sz w:val="20"/>
           <w:szCs w:val="20"/>
@@ -2427,6 +2307,7 @@
       <w:r>
         <w:rPr>
           <w:rFonts w:ascii="MS Gothic" w:eastAsia="MS Gothic" w:hAnsi="MS Gothic" w:cs="MS Gothic" w:hint="eastAsia"/>
+          <w:noProof/>
           <w:color w:val="FFFFFF" w:themeColor="background1"/>
           <w:sz w:val="20"/>
           <w:szCs w:val="20"/>
@@ -2548,6 +2429,7 @@
       <w:r>
         <w:rPr>
           <w:rFonts w:ascii="MS Gothic" w:eastAsia="MS Gothic" w:hAnsi="MS Gothic" w:cs="MS Gothic" w:hint="eastAsia"/>
+          <w:noProof/>
           <w:color w:val="FFFFFF" w:themeColor="background1"/>
           <w:sz w:val="20"/>
           <w:szCs w:val="20"/>
@@ -2665,6 +2547,7 @@
       <w:r>
         <w:rPr>
           <w:rFonts w:ascii="MS Gothic" w:eastAsia="MS Gothic" w:hAnsi="MS Gothic" w:cs="MS Gothic" w:hint="eastAsia"/>
+          <w:noProof/>
           <w:color w:val="FFFFFF" w:themeColor="background1"/>
           <w:sz w:val="20"/>
           <w:szCs w:val="20"/>
@@ -2736,6 +2619,7 @@
       </w:r>
       <w:r>
         <w:rPr>
+          <w:noProof/>
           <w:color w:val="FFFFFF" w:themeColor="background1"/>
           <w:sz w:val="20"/>
           <w:szCs w:val="20"/>
@@ -2851,6 +2735,7 @@
       <w:r>
         <w:rPr>
           <w:rFonts w:ascii="MS Gothic" w:eastAsia="MS Gothic" w:hAnsi="MS Gothic" w:cs="MS Gothic" w:hint="eastAsia"/>
+          <w:noProof/>
           <w:color w:val="FFFFFF" w:themeColor="background1"/>
           <w:sz w:val="20"/>
           <w:szCs w:val="20"/>
@@ -3020,6 +2905,7 @@
       </w:pPr>
       <w:r>
         <w:rPr>
+          <w:noProof/>
           <w:color w:val="FFFFFF" w:themeColor="background1"/>
           <w:sz w:val="20"/>
           <w:szCs w:val="20"/>
@@ -3092,6 +2978,7 @@
       <w:r>
         <w:rPr>
           <w:rFonts w:ascii="MS Gothic" w:eastAsia="MS Gothic" w:hAnsi="MS Gothic" w:cs="MS Gothic" w:hint="eastAsia"/>
+          <w:noProof/>
           <w:color w:val="FFFFFF" w:themeColor="background1"/>
           <w:sz w:val="20"/>
           <w:szCs w:val="20"/>
@@ -3209,6 +3096,7 @@
       <w:r>
         <w:rPr>
           <w:rFonts w:ascii="MS Gothic" w:eastAsia="MS Gothic" w:hAnsi="MS Gothic" w:cs="MS Gothic" w:hint="eastAsia"/>
+          <w:noProof/>
           <w:color w:val="FFFFFF" w:themeColor="background1"/>
           <w:sz w:val="20"/>
           <w:szCs w:val="20"/>
@@ -3591,6 +3479,7 @@
       <w:r>
         <w:rPr>
           <w:rFonts w:ascii="MS Gothic" w:eastAsia="MS Gothic" w:hAnsi="MS Gothic" w:cs="MS Gothic" w:hint="eastAsia"/>
+          <w:noProof/>
           <w:color w:val="FFFFFF" w:themeColor="background1"/>
           <w:sz w:val="20"/>
           <w:szCs w:val="20"/>
@@ -3671,7 +3560,7 @@
     <w:p>
       <w:r>
         <w:pict w14:anchorId="12F41543">
-          <v:rect id="_x0000_i1033" style="width:0;height:1.5pt" o:hralign="center" o:hrstd="t" o:hr="t" fillcolor="#a0a0a0" stroked="f"/>
+          <v:rect id="_x0000_i1030" style="width:0;height:1.5pt" o:hralign="center" o:hrstd="t" o:hr="t" fillcolor="#a0a0a0" stroked="f"/>
         </w:pict>
       </w:r>
     </w:p>
@@ -3845,6 +3734,9 @@
       <w:pStyle w:val="En-tte"/>
     </w:pPr>
     <w:r>
+      <w:rPr>
+        <w:noProof/>
+      </w:rPr>
       <w:drawing>
         <wp:anchor distT="0" distB="0" distL="114300" distR="114300" simplePos="0" relativeHeight="251660288" behindDoc="0" locked="0" layoutInCell="1" allowOverlap="1" wp14:anchorId="4FCCEB0C" wp14:editId="09103ACB">
           <wp:simplePos x="0" y="0"/>
@@ -3920,9 +3812,13 @@
       <w:rPr>
         <w:sz w:val="20"/>
         <w:szCs w:val="20"/>
+        <w:lang w:val="it-IT"/>
       </w:rPr>
     </w:pPr>
     <w:r>
+      <w:rPr>
+        <w:noProof/>
+      </w:rPr>
       <w:drawing>
         <wp:anchor distT="0" distB="0" distL="114300" distR="114300" simplePos="0" relativeHeight="251658240" behindDoc="0" locked="0" layoutInCell="1" allowOverlap="1" wp14:anchorId="70D7EB01" wp14:editId="7FBF5526">
           <wp:simplePos x="0" y="0"/>
@@ -3990,6 +3886,7 @@
       <w:rPr>
         <w:sz w:val="20"/>
         <w:szCs w:val="20"/>
+        <w:lang w:val="it-IT"/>
       </w:rPr>
       <w:t>Romain KATZ</w:t>
     </w:r>
@@ -4000,12 +3897,14 @@
       <w:rPr>
         <w:sz w:val="20"/>
         <w:szCs w:val="20"/>
+        <w:lang w:val="it-IT"/>
       </w:rPr>
     </w:pPr>
     <w:r>
       <w:rPr>
         <w:sz w:val="20"/>
         <w:szCs w:val="20"/>
+        <w:lang w:val="it-IT"/>
       </w:rPr>
       <w:t>Mathis PAPPO</w:t>
     </w:r>
@@ -4016,12 +3915,14 @@
       <w:rPr>
         <w:sz w:val="20"/>
         <w:szCs w:val="20"/>
+        <w:lang w:val="it-IT"/>
       </w:rPr>
     </w:pPr>
     <w:r>
       <w:rPr>
         <w:sz w:val="20"/>
         <w:szCs w:val="20"/>
+        <w:lang w:val="it-IT"/>
       </w:rPr>
       <w:t>Lionel PIMENTA SILVA</w:t>
     </w:r>

</xml_diff>